<commit_message>
Tài liệu tham khảo
</commit_message>
<xml_diff>
--- a/DeCuongDoAn.docx
+++ b/DeCuongDoAn.docx
@@ -1,6 +1,6 @@
 
 <file path=word/document.xml><?xml version="1.0" encoding="utf-8"?>
-<w:document xmlns:wpc="http://schemas.microsoft.com/office/word/2010/wordprocessingCanvas" xmlns:cx="http://schemas.microsoft.com/office/drawing/2014/chartex" xmlns:mc="http://schemas.openxmlformats.org/markup-compatibility/2006" xmlns:o="urn:schemas-microsoft-com:office:office" xmlns:r="http://schemas.openxmlformats.org/officeDocument/2006/relationships" xmlns:m="http://schemas.openxmlformats.org/officeDocument/2006/math" xmlns:v="urn:schemas-microsoft-com:vml" xmlns:wp14="http://schemas.microsoft.com/office/word/2010/wordprocessingDrawing" xmlns:wp="http://schemas.openxmlformats.org/drawingml/2006/wordprocessingDrawing" xmlns:w10="urn:schemas-microsoft-com:office:word" xmlns:w="http://schemas.openxmlformats.org/wordprocessingml/2006/main" xmlns:w14="http://schemas.microsoft.com/office/word/2010/wordml" xmlns:w15="http://schemas.microsoft.com/office/word/2012/wordml" xmlns:w16se="http://schemas.microsoft.com/office/word/2015/wordml/symex" xmlns:wpg="http://schemas.microsoft.com/office/word/2010/wordprocessingGroup" xmlns:wpi="http://schemas.microsoft.com/office/word/2010/wordprocessingInk" xmlns:wne="http://schemas.microsoft.com/office/word/2006/wordml" xmlns:wps="http://schemas.microsoft.com/office/word/2010/wordprocessingShape" mc:Ignorable="w14 w15 w16se wp14">
+<w:document xmlns:wpc="http://schemas.microsoft.com/office/word/2010/wordprocessingCanvas" xmlns:cx="http://schemas.microsoft.com/office/drawing/2014/chartex" xmlns:cx1="http://schemas.microsoft.com/office/drawing/2015/9/8/chartex" xmlns:cx2="http://schemas.microsoft.com/office/drawing/2015/10/21/chartex" xmlns:cx3="http://schemas.microsoft.com/office/drawing/2016/5/9/chartex" xmlns:cx4="http://schemas.microsoft.com/office/drawing/2016/5/10/chartex" xmlns:cx5="http://schemas.microsoft.com/office/drawing/2016/5/11/chartex" xmlns:cx6="http://schemas.microsoft.com/office/drawing/2016/5/12/chartex" xmlns:cx7="http://schemas.microsoft.com/office/drawing/2016/5/13/chartex" xmlns:cx8="http://schemas.microsoft.com/office/drawing/2016/5/14/chartex" xmlns:mc="http://schemas.openxmlformats.org/markup-compatibility/2006" xmlns:aink="http://schemas.microsoft.com/office/drawing/2016/ink" xmlns:am3d="http://schemas.microsoft.com/office/drawing/2017/model3d" xmlns:o="urn:schemas-microsoft-com:office:office" xmlns:r="http://schemas.openxmlformats.org/officeDocument/2006/relationships" xmlns:m="http://schemas.openxmlformats.org/officeDocument/2006/math" xmlns:v="urn:schemas-microsoft-com:vml" xmlns:wp14="http://schemas.microsoft.com/office/word/2010/wordprocessingDrawing" xmlns:wp="http://schemas.openxmlformats.org/drawingml/2006/wordprocessingDrawing" xmlns:w10="urn:schemas-microsoft-com:office:word" xmlns:w="http://schemas.openxmlformats.org/wordprocessingml/2006/main" xmlns:w14="http://schemas.microsoft.com/office/word/2010/wordml" xmlns:w15="http://schemas.microsoft.com/office/word/2012/wordml" xmlns:w16cex="http://schemas.microsoft.com/office/word/2018/wordml/cex" xmlns:w16cid="http://schemas.microsoft.com/office/word/2016/wordml/cid" xmlns:w16="http://schemas.microsoft.com/office/word/2018/wordml" xmlns:w16sdtdh="http://schemas.microsoft.com/office/word/2020/wordml/sdtdatahash" xmlns:w16se="http://schemas.microsoft.com/office/word/2015/wordml/symex" xmlns:wpg="http://schemas.microsoft.com/office/word/2010/wordprocessingGroup" xmlns:wpi="http://schemas.microsoft.com/office/word/2010/wordprocessingInk" xmlns:wne="http://schemas.microsoft.com/office/word/2006/wordml" xmlns:wps="http://schemas.microsoft.com/office/word/2010/wordprocessingShape" mc:Ignorable="w14 w15 w16se w16cid w16 w16cex w16sdtdh wp14">
   <w:body>
     <w:p>
       <w:pPr>
@@ -376,7 +376,15 @@
                 <w:sz w:val="28"/>
                 <w:szCs w:val="28"/>
               </w:rPr>
-              <w:t>Lưu Nguyễn Vân Anh</w:t>
+              <w:t xml:space="preserve">Lưu Nguyễn Vân </w:t>
+            </w:r>
+            <w:r>
+              <w:rPr>
+                <w:color w:val="000000"/>
+                <w:sz w:val="28"/>
+                <w:szCs w:val="28"/>
+              </w:rPr>
+              <w:t>Iem</w:t>
             </w:r>
           </w:p>
         </w:tc>
@@ -703,7 +711,23 @@
           <w:sz w:val="28"/>
           <w:szCs w:val="28"/>
         </w:rPr>
-        <w:t>Trong thời kỳ hội nhập kinh tế hiện nay, việc trau dồi ngoại ngữ là điều vô cùng quan trọng cho mỗi cá nhân, nhất là ngôn ngữ Tiếng Anh. Như chúng ta đã biết, Tiếng Anh là ngôn ngữ quốc tế và chiếm được một vị trí vô cùng quan trọng trong nhiều lĩnh vực khác nhau như kinh tế, chính trị, khoa học, du lịch,v.v…</w:t>
+        <w:t xml:space="preserve">Trong thời kỳ hội nhập kinh tế hiện nay, việc trau dồi ngoại ngữ là điều vô cùng quan trọng cho mỗi cá nhân, nhất là ngôn ngữ Tiếng Anh. Như chúng ta đã biết, Tiếng Anh là ngôn ngữ quốc tế và chiếm được một vị trí vô cùng quan trọng trong nhiều lĩnh vực khác nhau như kinh tế, chính trị, khoa học, du </w:t>
+      </w:r>
+      <w:proofErr w:type="gramStart"/>
+      <w:r>
+        <w:rPr>
+          <w:sz w:val="28"/>
+          <w:szCs w:val="28"/>
+        </w:rPr>
+        <w:t>lịch,v</w:t>
+      </w:r>
+      <w:proofErr w:type="gramEnd"/>
+      <w:r>
+        <w:rPr>
+          <w:sz w:val="28"/>
+          <w:szCs w:val="28"/>
+        </w:rPr>
+        <w:t>.v…</w:t>
       </w:r>
     </w:p>
     <w:p>
@@ -743,7 +767,23 @@
           <w:szCs w:val="28"/>
         </w:rPr>
         <w:lastRenderedPageBreak/>
-        <w:t>dụng chơi game vào việc học chính là một công cụ tuyệt vời hỗ trợ chúng ta trong việc nắm vững tiếng Anh và tạo ra một bầu không khí vui vẻ, thoải mái.. Nhờ vậy, chúng ta có thể học tiếng anh qua Game ở bất kỳ thời điểm nào, điều tuyệt vời nhất ở đây chính là lúc chúng ta chơi game cũng là lúc chúng ta đang học. Vì vậy, thay vì tập trung ghi nhớ kiến thức với những cách học được coi là “Chuẩn”, ta hãy tập trung vào việc chơi game. Việc này sẽ đòi hỏi chúng ta hình thành lối suy nghĩ chiến lược để giành chiến thắng trong trò chơi thông qua đó làm tăng thêm khả năng phản ứng đối với những tình huống, câu đố mà game đưa ra dẫn tới việc cải thiện tốc độ đối đáp, sự thành thạo về tiếng Anh (</w:t>
+        <w:t xml:space="preserve">dụng chơi game vào việc học chính là một công cụ tuyệt vời hỗ trợ chúng ta trong việc nắm vững tiếng Anh và tạo ra một bầu không khí vui vẻ, thoải </w:t>
+      </w:r>
+      <w:proofErr w:type="gramStart"/>
+      <w:r>
+        <w:rPr>
+          <w:sz w:val="28"/>
+          <w:szCs w:val="28"/>
+        </w:rPr>
+        <w:t>mái..</w:t>
+      </w:r>
+      <w:proofErr w:type="gramEnd"/>
+      <w:r>
+        <w:rPr>
+          <w:sz w:val="28"/>
+          <w:szCs w:val="28"/>
+        </w:rPr>
+        <w:t xml:space="preserve"> Nhờ vậy, chúng ta có thể học tiếng anh qua Game ở bất kỳ thời điểm nào, điều tuyệt vời nhất ở đây chính là lúc chúng ta chơi game cũng là lúc chúng ta đang học. Vì vậy, thay vì tập trung ghi nhớ kiến thức với những cách học được coi là “Chuẩn”, ta hãy tập trung vào việc chơi game. Việc này sẽ đòi hỏi chúng ta hình thành lối suy nghĩ chiến lược để giành chiến thắng trong trò chơi thông qua đó làm tăng thêm khả năng phản ứng đối với những tình huống, câu đố mà game đưa ra dẫn tới việc cải thiện tốc độ đối đáp, sự thành thạo về tiếng Anh (</w:t>
       </w:r>
       <w:r>
         <w:rPr>
@@ -1044,6 +1084,7 @@
         <w:spacing w:before="0" w:beforeAutospacing="0" w:after="300" w:afterAutospacing="0"/>
         <w:ind w:left="720"/>
         <w:rPr>
+          <w:color w:val="000000"/>
           <w:sz w:val="28"/>
           <w:szCs w:val="28"/>
         </w:rPr>
@@ -1091,19 +1132,21 @@
         <w:spacing w:before="0" w:beforeAutospacing="0" w:after="300" w:afterAutospacing="0"/>
         <w:ind w:left="720"/>
         <w:rPr>
-          <w:sz w:val="28"/>
-          <w:szCs w:val="28"/>
-        </w:rPr>
-      </w:pPr>
-      <w:r>
-        <w:rPr>
           <w:bCs/>
           <w:color w:val="000000"/>
           <w:sz w:val="28"/>
           <w:szCs w:val="28"/>
         </w:rPr>
+      </w:pPr>
+      <w:r>
+        <w:rPr>
+          <w:bCs/>
+          <w:color w:val="000000"/>
+          <w:sz w:val="28"/>
+          <w:szCs w:val="28"/>
+        </w:rPr>
         <w:lastRenderedPageBreak/>
-        <w:t>3.1. C# Paradigm</w:t>
+        <w:t>3.1. Kiến trúc cơ bản của .Net</w:t>
       </w:r>
     </w:p>
     <w:p>
@@ -1130,7 +1173,6 @@
       <w:pPr>
         <w:pStyle w:val="NormalWeb"/>
         <w:spacing w:before="0" w:beforeAutospacing="0" w:after="300" w:afterAutospacing="0"/>
-        <w:ind w:left="720"/>
         <w:rPr>
           <w:sz w:val="28"/>
           <w:szCs w:val="28"/>
@@ -1143,67 +1185,25 @@
           <w:sz w:val="28"/>
           <w:szCs w:val="28"/>
         </w:rPr>
-        <w:t>3.3. Lệnh cơ bản, biến và hằng</w:t>
-      </w:r>
-    </w:p>
-    <w:p>
-      <w:pPr>
-        <w:pStyle w:val="NormalWeb"/>
-        <w:spacing w:before="0" w:beforeAutospacing="0" w:after="300" w:afterAutospacing="0"/>
-        <w:ind w:left="720"/>
-        <w:rPr>
-          <w:sz w:val="28"/>
-          <w:szCs w:val="28"/>
-        </w:rPr>
-      </w:pPr>
-      <w:r>
-        <w:rPr>
-          <w:bCs/>
-          <w:color w:val="000000"/>
-          <w:sz w:val="28"/>
-          <w:szCs w:val="28"/>
-        </w:rPr>
-        <w:t>3.4. Lập trình hướng đối tượng</w:t>
-      </w:r>
-    </w:p>
-    <w:p>
-      <w:pPr>
-        <w:pStyle w:val="NormalWeb"/>
-        <w:spacing w:before="0" w:beforeAutospacing="0" w:after="300" w:afterAutospacing="0"/>
-        <w:ind w:left="720"/>
-        <w:rPr>
-          <w:sz w:val="28"/>
-          <w:szCs w:val="28"/>
-        </w:rPr>
-      </w:pPr>
-      <w:r>
-        <w:rPr>
-          <w:bCs/>
-          <w:color w:val="000000"/>
-          <w:sz w:val="28"/>
-          <w:szCs w:val="28"/>
-        </w:rPr>
-        <w:t>3.5. Buiding A Game</w:t>
-      </w:r>
-    </w:p>
-    <w:p>
-      <w:pPr>
-        <w:pStyle w:val="NormalWeb"/>
-        <w:spacing w:before="0" w:beforeAutospacing="0" w:after="300" w:afterAutospacing="0"/>
-        <w:ind w:left="720"/>
-        <w:rPr>
-          <w:sz w:val="28"/>
-          <w:szCs w:val="28"/>
-        </w:rPr>
-      </w:pPr>
-      <w:r>
-        <w:rPr>
-          <w:bCs/>
-          <w:color w:val="000000"/>
-          <w:sz w:val="28"/>
-          <w:szCs w:val="28"/>
-        </w:rPr>
-        <w:t>3.6. Lamda Expression, Delegate Funciton</w:t>
+        <w:t>4</w:t>
+      </w:r>
+      <w:r>
+        <w:rPr>
+          <w:b/>
+          <w:color w:val="000000"/>
+          <w:sz w:val="28"/>
+          <w:szCs w:val="28"/>
+        </w:rPr>
+        <w:t>. Buiding A Game</w:t>
+      </w:r>
+      <w:r>
+        <w:rPr>
+          <w:b/>
+          <w:color w:val="000000"/>
+          <w:sz w:val="28"/>
+          <w:szCs w:val="28"/>
+        </w:rPr>
+        <w:t xml:space="preserve"> Demo</w:t>
       </w:r>
       <w:r>
         <w:rPr>
@@ -1211,6 +1211,13 @@
           <w:szCs w:val="28"/>
         </w:rPr>
         <w:br/>
+      </w:r>
+      <w:r>
+        <w:rPr>
+          <w:sz w:val="28"/>
+          <w:szCs w:val="28"/>
+        </w:rPr>
+        <w:t>demo unity + c#</w:t>
       </w:r>
       <w:r>
         <w:rPr>
@@ -1583,7 +1590,6 @@
           <w:sz w:val="28"/>
           <w:szCs w:val="28"/>
         </w:rPr>
-        <w:lastRenderedPageBreak/>
         <w:t>Âm thanh.</w:t>
       </w:r>
     </w:p>
@@ -1660,6 +1666,7 @@
           <w:sz w:val="28"/>
           <w:szCs w:val="28"/>
         </w:rPr>
+        <w:lastRenderedPageBreak/>
         <w:t>Unity Engine, .Net C#, Visual Studio 2019.</w:t>
       </w:r>
     </w:p>
@@ -2189,15 +2196,33 @@
                 <w:sz w:val="28"/>
                 <w:szCs w:val="28"/>
               </w:rPr>
-              <w:t>Tổng quan về ngôn ngữ C#.</w:t>
-            </w:r>
+              <w:t xml:space="preserve">Tổng quan về ngôn ngữ </w:t>
+            </w:r>
+            <w:proofErr w:type="gramStart"/>
             <w:r>
               <w:rPr>
                 <w:color w:val="333333"/>
                 <w:sz w:val="28"/>
                 <w:szCs w:val="28"/>
               </w:rPr>
-              <w:t>Tổng quan về ngôn ngữ C#. Tìm hiểu cấu trúc lệnh cơ bản. Các phương thức, thư viện trong C#.</w:t>
+              <w:t>C#.</w:t>
+            </w:r>
+            <w:r>
+              <w:rPr>
+                <w:color w:val="333333"/>
+                <w:sz w:val="28"/>
+                <w:szCs w:val="28"/>
+              </w:rPr>
+              <w:t>Tổng</w:t>
+            </w:r>
+            <w:proofErr w:type="gramEnd"/>
+            <w:r>
+              <w:rPr>
+                <w:color w:val="333333"/>
+                <w:sz w:val="28"/>
+                <w:szCs w:val="28"/>
+              </w:rPr>
+              <w:t xml:space="preserve"> quan về ngôn ngữ C#. Tìm hiểu cấu trúc lệnh cơ bản. Các phương thức, thư viện trong C#.</w:t>
             </w:r>
           </w:p>
           <w:p>
@@ -2237,7 +2262,6 @@
                 <w:sz w:val="28"/>
                 <w:szCs w:val="28"/>
               </w:rPr>
-              <w:lastRenderedPageBreak/>
               <w:t>Cách hoạt động của C# để viết game trên Unity</w:t>
             </w:r>
           </w:p>
@@ -2278,7 +2302,6 @@
                 <w:sz w:val="28"/>
                 <w:szCs w:val="28"/>
               </w:rPr>
-              <w:lastRenderedPageBreak/>
               <w:t>19/10/2021</w:t>
             </w:r>
           </w:p>
@@ -2350,6 +2373,7 @@
                 <w:sz w:val="28"/>
                 <w:szCs w:val="28"/>
               </w:rPr>
+              <w:lastRenderedPageBreak/>
               <w:t>Phân tích, thiết kế, xây dựng game học tiếng anh trên điện thoại di động.</w:t>
             </w:r>
           </w:p>
@@ -2957,7 +2981,6 @@
                 <w:sz w:val="28"/>
                 <w:szCs w:val="28"/>
               </w:rPr>
-              <w:lastRenderedPageBreak/>
               <w:t>22/12/2021</w:t>
             </w:r>
           </w:p>
@@ -3142,6 +3165,7 @@
                 <w:sz w:val="28"/>
                 <w:szCs w:val="28"/>
               </w:rPr>
+              <w:lastRenderedPageBreak/>
               <w:t>Nộp báo cáo đồ án cho khoa theo lịch thi</w:t>
             </w:r>
           </w:p>
@@ -3384,8 +3408,6 @@
         </w:rPr>
         <w:t xml:space="preserve">[5]. </w:t>
       </w:r>
-      <w:bookmarkStart w:id="0" w:name="_GoBack"/>
-      <w:bookmarkEnd w:id="0"/>
       <w:r>
         <w:rPr>
           <w:color w:val="000000"/>
@@ -3413,7 +3435,51 @@
           <w:sz w:val="28"/>
           <w:szCs w:val="28"/>
         </w:rPr>
-        <w:t>Đà Lạt, ngày ….. tháng ….. năm 2011</w:t>
+        <w:t xml:space="preserve">Đà Lạt, ngày </w:t>
+      </w:r>
+      <w:proofErr w:type="gramStart"/>
+      <w:r>
+        <w:rPr>
+          <w:i/>
+          <w:iCs/>
+          <w:color w:val="000000"/>
+          <w:sz w:val="28"/>
+          <w:szCs w:val="28"/>
+        </w:rPr>
+        <w:t>…..</w:t>
+      </w:r>
+      <w:proofErr w:type="gramEnd"/>
+      <w:r>
+        <w:rPr>
+          <w:i/>
+          <w:iCs/>
+          <w:color w:val="000000"/>
+          <w:sz w:val="28"/>
+          <w:szCs w:val="28"/>
+        </w:rPr>
+        <w:t xml:space="preserve"> tháng </w:t>
+      </w:r>
+      <w:proofErr w:type="gramStart"/>
+      <w:r>
+        <w:rPr>
+          <w:i/>
+          <w:iCs/>
+          <w:color w:val="000000"/>
+          <w:sz w:val="28"/>
+          <w:szCs w:val="28"/>
+        </w:rPr>
+        <w:t>…..</w:t>
+      </w:r>
+      <w:proofErr w:type="gramEnd"/>
+      <w:r>
+        <w:rPr>
+          <w:i/>
+          <w:iCs/>
+          <w:color w:val="000000"/>
+          <w:sz w:val="28"/>
+          <w:szCs w:val="28"/>
+        </w:rPr>
+        <w:t xml:space="preserve"> năm 2011</w:t>
       </w:r>
     </w:p>
     <w:p>
@@ -3543,7 +3609,25 @@
           <w:sz w:val="28"/>
           <w:szCs w:val="28"/>
         </w:rPr>
-        <w:t xml:space="preserve">                      (Ký tên)    </w:t>
+        <w:t xml:space="preserve">                      (Ký </w:t>
+      </w:r>
+      <w:proofErr w:type="gramStart"/>
+      <w:r>
+        <w:rPr>
+          <w:color w:val="000000"/>
+          <w:sz w:val="28"/>
+          <w:szCs w:val="28"/>
+        </w:rPr>
+        <w:t>tên)   </w:t>
+      </w:r>
+      <w:proofErr w:type="gramEnd"/>
+      <w:r>
+        <w:rPr>
+          <w:color w:val="000000"/>
+          <w:sz w:val="28"/>
+          <w:szCs w:val="28"/>
+        </w:rPr>
+        <w:t xml:space="preserve"> </w:t>
       </w:r>
       <w:r>
         <w:rPr>
@@ -3837,7 +3921,25 @@
           <w:sz w:val="28"/>
           <w:szCs w:val="28"/>
         </w:rPr>
-        <w:t xml:space="preserve">(Ký tên)               </w:t>
+        <w:t xml:space="preserve">(Ký </w:t>
+      </w:r>
+      <w:proofErr w:type="gramStart"/>
+      <w:r>
+        <w:rPr>
+          <w:color w:val="000000"/>
+          <w:sz w:val="28"/>
+          <w:szCs w:val="28"/>
+        </w:rPr>
+        <w:t xml:space="preserve">tên)   </w:t>
+      </w:r>
+      <w:proofErr w:type="gramEnd"/>
+      <w:r>
+        <w:rPr>
+          <w:color w:val="000000"/>
+          <w:sz w:val="28"/>
+          <w:szCs w:val="28"/>
+        </w:rPr>
+        <w:t xml:space="preserve">            </w:t>
       </w:r>
       <w:r>
         <w:rPr>
@@ -3941,7 +4043,6 @@
           <w:sz w:val="28"/>
           <w:szCs w:val="28"/>
         </w:rPr>
-        <w:lastRenderedPageBreak/>
         <w:t> </w:t>
       </w:r>
     </w:p>
@@ -3982,7 +4083,7 @@
 </file>
 
 <file path=word/numbering.xml><?xml version="1.0" encoding="utf-8"?>
-<w:numbering xmlns:wpc="http://schemas.microsoft.com/office/word/2010/wordprocessingCanvas" xmlns:cx="http://schemas.microsoft.com/office/drawing/2014/chartex" xmlns:mc="http://schemas.openxmlformats.org/markup-compatibility/2006" xmlns:o="urn:schemas-microsoft-com:office:office" xmlns:r="http://schemas.openxmlformats.org/officeDocument/2006/relationships" xmlns:m="http://schemas.openxmlformats.org/officeDocument/2006/math" xmlns:v="urn:schemas-microsoft-com:vml" xmlns:wp14="http://schemas.microsoft.com/office/word/2010/wordprocessingDrawing" xmlns:wp="http://schemas.openxmlformats.org/drawingml/2006/wordprocessingDrawing" xmlns:w10="urn:schemas-microsoft-com:office:word" xmlns:w="http://schemas.openxmlformats.org/wordprocessingml/2006/main" xmlns:w14="http://schemas.microsoft.com/office/word/2010/wordml" xmlns:w15="http://schemas.microsoft.com/office/word/2012/wordml" xmlns:w16se="http://schemas.microsoft.com/office/word/2015/wordml/symex" xmlns:wpg="http://schemas.microsoft.com/office/word/2010/wordprocessingGroup" xmlns:wpi="http://schemas.microsoft.com/office/word/2010/wordprocessingInk" xmlns:wne="http://schemas.microsoft.com/office/word/2006/wordml" xmlns:wps="http://schemas.microsoft.com/office/word/2010/wordprocessingShape" mc:Ignorable="w14 w15 w16se wp14">
+<w:numbering xmlns:wpc="http://schemas.microsoft.com/office/word/2010/wordprocessingCanvas" xmlns:cx="http://schemas.microsoft.com/office/drawing/2014/chartex" xmlns:cx1="http://schemas.microsoft.com/office/drawing/2015/9/8/chartex" xmlns:cx2="http://schemas.microsoft.com/office/drawing/2015/10/21/chartex" xmlns:cx3="http://schemas.microsoft.com/office/drawing/2016/5/9/chartex" xmlns:cx4="http://schemas.microsoft.com/office/drawing/2016/5/10/chartex" xmlns:cx5="http://schemas.microsoft.com/office/drawing/2016/5/11/chartex" xmlns:cx6="http://schemas.microsoft.com/office/drawing/2016/5/12/chartex" xmlns:cx7="http://schemas.microsoft.com/office/drawing/2016/5/13/chartex" xmlns:cx8="http://schemas.microsoft.com/office/drawing/2016/5/14/chartex" xmlns:mc="http://schemas.openxmlformats.org/markup-compatibility/2006" xmlns:aink="http://schemas.microsoft.com/office/drawing/2016/ink" xmlns:am3d="http://schemas.microsoft.com/office/drawing/2017/model3d" xmlns:o="urn:schemas-microsoft-com:office:office" xmlns:r="http://schemas.openxmlformats.org/officeDocument/2006/relationships" xmlns:m="http://schemas.openxmlformats.org/officeDocument/2006/math" xmlns:v="urn:schemas-microsoft-com:vml" xmlns:wp14="http://schemas.microsoft.com/office/word/2010/wordprocessingDrawing" xmlns:wp="http://schemas.openxmlformats.org/drawingml/2006/wordprocessingDrawing" xmlns:w10="urn:schemas-microsoft-com:office:word" xmlns:w="http://schemas.openxmlformats.org/wordprocessingml/2006/main" xmlns:w14="http://schemas.microsoft.com/office/word/2010/wordml" xmlns:w15="http://schemas.microsoft.com/office/word/2012/wordml" xmlns:w16cex="http://schemas.microsoft.com/office/word/2018/wordml/cex" xmlns:w16cid="http://schemas.microsoft.com/office/word/2016/wordml/cid" xmlns:w16="http://schemas.microsoft.com/office/word/2018/wordml" xmlns:w16sdtdh="http://schemas.microsoft.com/office/word/2020/wordml/sdtdatahash" xmlns:w16se="http://schemas.microsoft.com/office/word/2015/wordml/symex" xmlns:wpg="http://schemas.microsoft.com/office/word/2010/wordprocessingGroup" xmlns:wpi="http://schemas.microsoft.com/office/word/2010/wordprocessingInk" xmlns:wne="http://schemas.microsoft.com/office/word/2006/wordml" xmlns:wps="http://schemas.microsoft.com/office/word/2010/wordprocessingShape" mc:Ignorable="w14 w15 w16se w16cid w16 w16cex w16sdtdh wp14">
   <w:abstractNum w:abstractNumId="0" w15:restartNumberingAfterBreak="0">
     <w:nsid w:val="164C21C2"/>
     <w:multiLevelType w:val="multilevel"/>
@@ -5773,7 +5874,7 @@
 </file>
 
 <file path=word/styles.xml><?xml version="1.0" encoding="utf-8"?>
-<w:styles xmlns:mc="http://schemas.openxmlformats.org/markup-compatibility/2006" xmlns:r="http://schemas.openxmlformats.org/officeDocument/2006/relationships" xmlns:w="http://schemas.openxmlformats.org/wordprocessingml/2006/main" xmlns:w14="http://schemas.microsoft.com/office/word/2010/wordml" xmlns:w15="http://schemas.microsoft.com/office/word/2012/wordml" xmlns:w16se="http://schemas.microsoft.com/office/word/2015/wordml/symex" mc:Ignorable="w14 w15 w16se">
+<w:styles xmlns:mc="http://schemas.openxmlformats.org/markup-compatibility/2006" xmlns:r="http://schemas.openxmlformats.org/officeDocument/2006/relationships" xmlns:w="http://schemas.openxmlformats.org/wordprocessingml/2006/main" xmlns:w14="http://schemas.microsoft.com/office/word/2010/wordml" xmlns:w15="http://schemas.microsoft.com/office/word/2012/wordml" xmlns:w16cex="http://schemas.microsoft.com/office/word/2018/wordml/cex" xmlns:w16cid="http://schemas.microsoft.com/office/word/2016/wordml/cid" xmlns:w16="http://schemas.microsoft.com/office/word/2018/wordml" xmlns:w16sdtdh="http://schemas.microsoft.com/office/word/2020/wordml/sdtdatahash" xmlns:w16se="http://schemas.microsoft.com/office/word/2015/wordml/symex" mc:Ignorable="w14 w15 w16se w16cid w16 w16cex w16sdtdh">
   <w:docDefaults>
     <w:rPrDefault>
       <w:rPr>
@@ -5789,7 +5890,7 @@
       </w:pPr>
     </w:pPrDefault>
   </w:docDefaults>
-  <w:latentStyles w:defLockedState="0" w:defUIPriority="99" w:defSemiHidden="0" w:defUnhideWhenUsed="0" w:defQFormat="0" w:count="371">
+  <w:latentStyles w:defLockedState="0" w:defUIPriority="99" w:defSemiHidden="0" w:defUnhideWhenUsed="0" w:defQFormat="0" w:count="376">
     <w:lsdException w:name="Normal" w:uiPriority="0" w:qFormat="1"/>
     <w:lsdException w:name="heading 1" w:uiPriority="9" w:qFormat="1"/>
     <w:lsdException w:name="heading 2" w:semiHidden="1" w:uiPriority="9" w:unhideWhenUsed="1" w:qFormat="1"/>
@@ -5895,7 +5996,6 @@
     <w:lsdException w:name="HTML Sample" w:semiHidden="1" w:unhideWhenUsed="1"/>
     <w:lsdException w:name="HTML Typewriter" w:semiHidden="1" w:unhideWhenUsed="1"/>
     <w:lsdException w:name="HTML Variable" w:semiHidden="1" w:unhideWhenUsed="1"/>
-    <w:lsdException w:name="Normal Table" w:semiHidden="1" w:unhideWhenUsed="1"/>
     <w:lsdException w:name="annotation subject" w:semiHidden="1" w:unhideWhenUsed="1"/>
     <w:lsdException w:name="No List" w:semiHidden="1" w:unhideWhenUsed="1"/>
     <w:lsdException w:name="Outline List 1" w:semiHidden="1" w:unhideWhenUsed="1"/>
@@ -5938,11 +6038,8 @@
     <w:lsdException w:name="Table Contemporary" w:semiHidden="1" w:unhideWhenUsed="1"/>
     <w:lsdException w:name="Table Elegant" w:semiHidden="1" w:unhideWhenUsed="1"/>
     <w:lsdException w:name="Table Professional" w:semiHidden="1" w:unhideWhenUsed="1"/>
-    <w:lsdException w:name="Table Subtle 1" w:semiHidden="1" w:unhideWhenUsed="1"/>
     <w:lsdException w:name="Table Subtle 2" w:semiHidden="1" w:unhideWhenUsed="1"/>
     <w:lsdException w:name="Table Web 1" w:semiHidden="1" w:unhideWhenUsed="1"/>
-    <w:lsdException w:name="Table Web 2" w:semiHidden="1" w:unhideWhenUsed="1"/>
-    <w:lsdException w:name="Table Web 3" w:semiHidden="1" w:unhideWhenUsed="1"/>
     <w:lsdException w:name="Balloon Text" w:semiHidden="1" w:unhideWhenUsed="1"/>
     <w:lsdException w:name="Table Grid" w:uiPriority="39"/>
     <w:lsdException w:name="Table Theme" w:semiHidden="1" w:unhideWhenUsed="1"/>
@@ -6161,6 +6258,11 @@
     <w:lsdException w:name="List Table 5 Dark Accent 6" w:uiPriority="50"/>
     <w:lsdException w:name="List Table 6 Colorful Accent 6" w:uiPriority="51"/>
     <w:lsdException w:name="List Table 7 Colorful Accent 6" w:uiPriority="52"/>
+    <w:lsdException w:name="Mention" w:semiHidden="1" w:unhideWhenUsed="1"/>
+    <w:lsdException w:name="Smart Hyperlink" w:semiHidden="1" w:unhideWhenUsed="1"/>
+    <w:lsdException w:name="Hashtag" w:semiHidden="1" w:unhideWhenUsed="1"/>
+    <w:lsdException w:name="Unresolved Mention" w:semiHidden="1" w:unhideWhenUsed="1"/>
+    <w:lsdException w:name="Smart Link" w:semiHidden="1" w:unhideWhenUsed="1"/>
   </w:latentStyles>
   <w:style w:type="paragraph" w:default="1" w:styleId="Normal">
     <w:name w:val="Normal"/>

</xml_diff>